<commit_message>
Remove keystore from git tracking & android app update
</commit_message>
<xml_diff>
--- a/패치 노트 3.41.0.docx
+++ b/패치 노트 3.41.0.docx
@@ -997,8 +997,15 @@
           <w:noProof/>
           <w:kern w:val="0"/>
         </w:rPr>
+      </w:r>
+      <w:r>
+        <w:rPr>
+          <w:rFonts w:ascii="Times New Roman" w:eastAsia="Times New Roman" w:hAnsi="Times New Roman" w:cs="Times New Roman"/>
+          <w:noProof/>
+          <w:kern w:val="0"/>
+        </w:rPr>
         <w:pict w14:anchorId="02974D60">
-          <v:rect id="_x0000_i1037" alt="" style="width:468pt;height:.05pt;mso-width-percent:0;mso-height-percent:0;mso-width-percent:0;mso-height-percent:0" o:hralign="center" o:hrstd="t" o:hr="t" fillcolor="#a0a0a0" stroked="f"/>
+          <v:rect id="_x0000_i1025" alt="" style="width:468pt;height:.05pt;mso-width-percent:0;mso-height-percent:0;mso-width-percent:0;mso-height-percent:0" o:hralign="center" o:hrstd="t" o:hr="t" fillcolor="#a0a0a0" stroked="f"/>
         </w:pict>
       </w:r>
     </w:p>
@@ -1465,6 +1472,7 @@
         </w:rPr>
         <w:t xml:space="preserve"> </w:t>
       </w:r>
+      <w:proofErr w:type="spellStart"/>
       <w:r>
         <w:rPr>
           <w:rFonts w:ascii="Batang" w:eastAsia="Batang" w:hAnsi="Batang" w:cs="Batang" w:hint="eastAsia"/>
@@ -1473,6 +1481,7 @@
         </w:rPr>
         <w:t>방어구</w:t>
       </w:r>
+      <w:proofErr w:type="spellEnd"/>
       <w:r>
         <w:rPr>
           <w:rFonts w:ascii="Times New Roman" w:eastAsia="Times New Roman" w:hAnsi="Times New Roman" w:cs="Times New Roman"/>
@@ -1711,8 +1720,15 @@
           <w:noProof/>
           <w:kern w:val="0"/>
         </w:rPr>
+      </w:r>
+      <w:r>
+        <w:rPr>
+          <w:rFonts w:ascii="Times New Roman" w:eastAsia="Times New Roman" w:hAnsi="Times New Roman" w:cs="Times New Roman"/>
+          <w:noProof/>
+          <w:kern w:val="0"/>
+        </w:rPr>
         <w:pict w14:anchorId="796034BF">
-          <v:rect id="_x0000_i1036" alt="" style="width:468pt;height:.05pt;mso-width-percent:0;mso-height-percent:0;mso-width-percent:0;mso-height-percent:0" o:hralign="center" o:hrstd="t" o:hr="t" fillcolor="#a0a0a0" stroked="f"/>
+          <v:rect id="_x0000_i1026" alt="" style="width:468pt;height:.05pt;mso-width-percent:0;mso-height-percent:0;mso-width-percent:0;mso-height-percent:0" o:hralign="center" o:hrstd="t" o:hr="t" fillcolor="#a0a0a0" stroked="f"/>
         </w:pict>
       </w:r>
     </w:p>
@@ -2070,8 +2086,15 @@
           <w:noProof/>
           <w:kern w:val="0"/>
         </w:rPr>
+      </w:r>
+      <w:r>
+        <w:rPr>
+          <w:rFonts w:ascii="Times New Roman" w:eastAsia="Times New Roman" w:hAnsi="Times New Roman" w:cs="Times New Roman"/>
+          <w:noProof/>
+          <w:kern w:val="0"/>
+        </w:rPr>
         <w:pict w14:anchorId="51C4F153">
-          <v:rect id="_x0000_i1035" alt="" style="width:468pt;height:.05pt;mso-width-percent:0;mso-height-percent:0;mso-width-percent:0;mso-height-percent:0" o:hralign="center" o:hrstd="t" o:hr="t" fillcolor="#a0a0a0" stroked="f"/>
+          <v:rect id="_x0000_i1027" alt="" style="width:468pt;height:.05pt;mso-width-percent:0;mso-height-percent:0;mso-width-percent:0;mso-height-percent:0" o:hralign="center" o:hrstd="t" o:hr="t" fillcolor="#a0a0a0" stroked="f"/>
         </w:pict>
       </w:r>
     </w:p>
@@ -2559,8 +2582,15 @@
           <w:noProof/>
           <w:kern w:val="0"/>
         </w:rPr>
+      </w:r>
+      <w:r>
+        <w:rPr>
+          <w:rFonts w:ascii="Times New Roman" w:eastAsia="Times New Roman" w:hAnsi="Times New Roman" w:cs="Times New Roman"/>
+          <w:noProof/>
+          <w:kern w:val="0"/>
+        </w:rPr>
         <w:pict w14:anchorId="7DB31B33">
-          <v:rect id="_x0000_i1034" alt="" style="width:468pt;height:.05pt;mso-width-percent:0;mso-height-percent:0;mso-width-percent:0;mso-height-percent:0" o:hralign="center" o:hrstd="t" o:hr="t" fillcolor="#a0a0a0" stroked="f"/>
+          <v:rect id="_x0000_i1028" alt="" style="width:468pt;height:.05pt;mso-width-percent:0;mso-height-percent:0;mso-width-percent:0;mso-height-percent:0" o:hralign="center" o:hrstd="t" o:hr="t" fillcolor="#a0a0a0" stroked="f"/>
         </w:pict>
       </w:r>
     </w:p>
@@ -2616,6 +2646,7 @@
         </w:rPr>
         <w:t xml:space="preserve"> </w:t>
       </w:r>
+      <w:proofErr w:type="spellStart"/>
       <w:r>
         <w:rPr>
           <w:rFonts w:ascii="Batang" w:eastAsia="Batang" w:hAnsi="Batang" w:cs="Batang" w:hint="eastAsia"/>
@@ -2626,6 +2657,7 @@
         </w:rPr>
         <w:t>성기사</w:t>
       </w:r>
+      <w:proofErr w:type="spellEnd"/>
       <w:r>
         <w:rPr>
           <w:rFonts w:ascii="Times New Roman" w:eastAsia="Times New Roman" w:hAnsi="Times New Roman" w:cs="Times New Roman"/>
@@ -2650,6 +2682,7 @@
           <w14:ligatures w14:val="none"/>
         </w:rPr>
       </w:pPr>
+      <w:proofErr w:type="spellStart"/>
       <w:r>
         <w:rPr>
           <w:rFonts w:ascii="Batang" w:eastAsia="Batang" w:hAnsi="Batang" w:cs="Batang" w:hint="eastAsia"/>
@@ -2660,15 +2693,38 @@
         </w:rPr>
         <w:t>성검</w:t>
       </w:r>
-      <w:r>
-        <w:rPr>
-          <w:rFonts w:ascii="Times New Roman" w:eastAsia="Times New Roman" w:hAnsi="Times New Roman" w:cs="Times New Roman"/>
-          <w:b/>
-          <w:bCs/>
-          <w:kern w:val="0"/>
-          <w14:ligatures w14:val="none"/>
-        </w:rPr>
-        <w:t xml:space="preserve">(HolySword) </w:t>
+      <w:proofErr w:type="spellEnd"/>
+      <w:r>
+        <w:rPr>
+          <w:rFonts w:ascii="Times New Roman" w:eastAsia="Times New Roman" w:hAnsi="Times New Roman" w:cs="Times New Roman"/>
+          <w:b/>
+          <w:bCs/>
+          <w:kern w:val="0"/>
+          <w14:ligatures w14:val="none"/>
+        </w:rPr>
+        <w:t>(</w:t>
+      </w:r>
+      <w:proofErr w:type="spellStart"/>
+      <w:r>
+        <w:rPr>
+          <w:rFonts w:ascii="Times New Roman" w:eastAsia="Times New Roman" w:hAnsi="Times New Roman" w:cs="Times New Roman"/>
+          <w:b/>
+          <w:bCs/>
+          <w:kern w:val="0"/>
+          <w14:ligatures w14:val="none"/>
+        </w:rPr>
+        <w:t>HolySword</w:t>
+      </w:r>
+      <w:proofErr w:type="spellEnd"/>
+      <w:r>
+        <w:rPr>
+          <w:rFonts w:ascii="Times New Roman" w:eastAsia="Times New Roman" w:hAnsi="Times New Roman" w:cs="Times New Roman"/>
+          <w:b/>
+          <w:bCs/>
+          <w:kern w:val="0"/>
+          <w14:ligatures w14:val="none"/>
+        </w:rPr>
+        <w:t xml:space="preserve">) </w:t>
       </w:r>
       <w:r>
         <w:rPr>
@@ -2704,6 +2760,7 @@
           <w14:ligatures w14:val="none"/>
         </w:rPr>
       </w:pPr>
+      <w:proofErr w:type="spellStart"/>
       <w:r>
         <w:rPr>
           <w:rFonts w:ascii="Batang" w:eastAsia="Batang" w:hAnsi="Batang" w:cs="Batang" w:hint="eastAsia"/>
@@ -2713,6 +2770,7 @@
         <w:lastRenderedPageBreak/>
         <w:t>성검</w:t>
       </w:r>
+      <w:proofErr w:type="spellEnd"/>
       <w:r>
         <w:rPr>
           <w:rFonts w:ascii="Times New Roman" w:eastAsia="Times New Roman" w:hAnsi="Times New Roman" w:cs="Times New Roman"/>
@@ -3021,8 +3079,15 @@
           <w:noProof/>
           <w:kern w:val="0"/>
         </w:rPr>
+      </w:r>
+      <w:r>
+        <w:rPr>
+          <w:rFonts w:ascii="Times New Roman" w:eastAsia="Times New Roman" w:hAnsi="Times New Roman" w:cs="Times New Roman"/>
+          <w:noProof/>
+          <w:kern w:val="0"/>
+        </w:rPr>
         <w:pict w14:anchorId="553EE938">
-          <v:rect id="_x0000_i1033" alt="" style="width:468pt;height:.05pt;mso-width-percent:0;mso-height-percent:0;mso-width-percent:0;mso-height-percent:0" o:hralign="center" o:hrstd="t" o:hr="t" fillcolor="#a0a0a0" stroked="f"/>
+          <v:rect id="_x0000_i1029" alt="" style="width:468pt;height:.05pt;mso-width-percent:0;mso-height-percent:0;mso-width-percent:0;mso-height-percent:0" o:hralign="center" o:hrstd="t" o:hr="t" fillcolor="#a0a0a0" stroked="f"/>
         </w:pict>
       </w:r>
     </w:p>
@@ -3096,7 +3161,29 @@
           <w:kern w:val="0"/>
           <w14:ligatures w14:val="none"/>
         </w:rPr>
-        <w:t xml:space="preserve"> (Saintess Prayer)</w:t>
+        <w:t xml:space="preserve"> (</w:t>
+      </w:r>
+      <w:proofErr w:type="spellStart"/>
+      <w:r>
+        <w:rPr>
+          <w:rFonts w:ascii="Times New Roman" w:eastAsia="Times New Roman" w:hAnsi="Times New Roman" w:cs="Times New Roman"/>
+          <w:b/>
+          <w:bCs/>
+          <w:kern w:val="0"/>
+          <w14:ligatures w14:val="none"/>
+        </w:rPr>
+        <w:t>Saintess</w:t>
+      </w:r>
+      <w:proofErr w:type="spellEnd"/>
+      <w:r>
+        <w:rPr>
+          <w:rFonts w:ascii="Times New Roman" w:eastAsia="Times New Roman" w:hAnsi="Times New Roman" w:cs="Times New Roman"/>
+          <w:b/>
+          <w:bCs/>
+          <w:kern w:val="0"/>
+          <w14:ligatures w14:val="none"/>
+        </w:rPr>
+        <w:t xml:space="preserve"> Prayer)</w:t>
       </w:r>
     </w:p>
     <w:p>
@@ -3164,7 +3251,29 @@
           <w:kern w:val="0"/>
           <w14:ligatures w14:val="none"/>
         </w:rPr>
-        <w:t xml:space="preserve">(Bible / UnholyBible) </w:t>
+        <w:t xml:space="preserve">(Bible / </w:t>
+      </w:r>
+      <w:proofErr w:type="spellStart"/>
+      <w:r>
+        <w:rPr>
+          <w:rFonts w:ascii="Times New Roman" w:eastAsia="Times New Roman" w:hAnsi="Times New Roman" w:cs="Times New Roman"/>
+          <w:b/>
+          <w:bCs/>
+          <w:kern w:val="0"/>
+          <w14:ligatures w14:val="none"/>
+        </w:rPr>
+        <w:t>UnholyBible</w:t>
+      </w:r>
+      <w:proofErr w:type="spellEnd"/>
+      <w:r>
+        <w:rPr>
+          <w:rFonts w:ascii="Times New Roman" w:eastAsia="Times New Roman" w:hAnsi="Times New Roman" w:cs="Times New Roman"/>
+          <w:b/>
+          <w:bCs/>
+          <w:kern w:val="0"/>
+          <w14:ligatures w14:val="none"/>
+        </w:rPr>
+        <w:t xml:space="preserve">) </w:t>
       </w:r>
       <w:r>
         <w:rPr>
@@ -3328,8 +3437,15 @@
           <w:noProof/>
           <w:kern w:val="0"/>
         </w:rPr>
+      </w:r>
+      <w:r>
+        <w:rPr>
+          <w:rFonts w:ascii="Times New Roman" w:eastAsia="Times New Roman" w:hAnsi="Times New Roman" w:cs="Times New Roman"/>
+          <w:noProof/>
+          <w:kern w:val="0"/>
+        </w:rPr>
         <w:pict w14:anchorId="755918FE">
-          <v:rect id="_x0000_i1032" alt="" style="width:468pt;height:.05pt;mso-width-percent:0;mso-height-percent:0;mso-width-percent:0;mso-height-percent:0" o:hralign="center" o:hrstd="t" o:hr="t" fillcolor="#a0a0a0" stroked="f"/>
+          <v:rect id="_x0000_i1030" alt="" style="width:468pt;height:.05pt;mso-width-percent:0;mso-height-percent:0;mso-width-percent:0;mso-height-percent:0" o:hralign="center" o:hrstd="t" o:hr="t" fillcolor="#a0a0a0" stroked="f"/>
         </w:pict>
       </w:r>
     </w:p>
@@ -3585,6 +3701,7 @@
         </w:rPr>
         <w:t>(</w:t>
       </w:r>
+      <w:proofErr w:type="spellStart"/>
       <w:r>
         <w:rPr>
           <w:rFonts w:ascii="Courier New" w:eastAsia="Times New Roman" w:hAnsi="Courier New" w:cs="Courier New"/>
@@ -3595,6 +3712,7 @@
         </w:rPr>
         <w:t>attackProc</w:t>
       </w:r>
+      <w:proofErr w:type="spellEnd"/>
       <w:r>
         <w:rPr>
           <w:rFonts w:ascii="Times New Roman" w:eastAsia="Times New Roman" w:hAnsi="Times New Roman" w:cs="Times New Roman"/>
@@ -3603,6 +3721,7 @@
         </w:rPr>
         <w:t xml:space="preserve">, </w:t>
       </w:r>
+      <w:proofErr w:type="spellStart"/>
       <w:r>
         <w:rPr>
           <w:rFonts w:ascii="Courier New" w:eastAsia="Times New Roman" w:hAnsi="Courier New" w:cs="Courier New"/>
@@ -3613,6 +3732,7 @@
         </w:rPr>
         <w:t>defenseProc</w:t>
       </w:r>
+      <w:proofErr w:type="spellEnd"/>
       <w:r>
         <w:rPr>
           <w:rFonts w:ascii="Times New Roman" w:eastAsia="Times New Roman" w:hAnsi="Times New Roman" w:cs="Times New Roman"/>
@@ -3835,8 +3955,27 @@
           <w:kern w:val="0"/>
           <w14:ligatures w14:val="none"/>
         </w:rPr>
-        <w:t xml:space="preserve">(Bible / UnholyBible), </w:t>
-      </w:r>
+        <w:t xml:space="preserve">(Bible / </w:t>
+      </w:r>
+      <w:proofErr w:type="spellStart"/>
+      <w:r>
+        <w:rPr>
+          <w:rFonts w:ascii="Times New Roman" w:eastAsia="Times New Roman" w:hAnsi="Times New Roman" w:cs="Times New Roman"/>
+          <w:kern w:val="0"/>
+          <w14:ligatures w14:val="none"/>
+        </w:rPr>
+        <w:t>UnholyBible</w:t>
+      </w:r>
+      <w:proofErr w:type="spellEnd"/>
+      <w:r>
+        <w:rPr>
+          <w:rFonts w:ascii="Times New Roman" w:eastAsia="Times New Roman" w:hAnsi="Times New Roman" w:cs="Times New Roman"/>
+          <w:kern w:val="0"/>
+          <w14:ligatures w14:val="none"/>
+        </w:rPr>
+        <w:t xml:space="preserve">), </w:t>
+      </w:r>
+      <w:proofErr w:type="spellStart"/>
       <w:r>
         <w:rPr>
           <w:rFonts w:ascii="Batang" w:eastAsia="Batang" w:hAnsi="Batang" w:cs="Batang" w:hint="eastAsia"/>
@@ -3845,13 +3984,32 @@
         </w:rPr>
         <w:t>성검</w:t>
       </w:r>
-      <w:r>
-        <w:rPr>
-          <w:rFonts w:ascii="Times New Roman" w:eastAsia="Times New Roman" w:hAnsi="Times New Roman" w:cs="Times New Roman"/>
-          <w:kern w:val="0"/>
-          <w14:ligatures w14:val="none"/>
-        </w:rPr>
-        <w:t>(HolySword)</w:t>
+      <w:proofErr w:type="spellEnd"/>
+      <w:r>
+        <w:rPr>
+          <w:rFonts w:ascii="Times New Roman" w:eastAsia="Times New Roman" w:hAnsi="Times New Roman" w:cs="Times New Roman"/>
+          <w:kern w:val="0"/>
+          <w14:ligatures w14:val="none"/>
+        </w:rPr>
+        <w:t>(</w:t>
+      </w:r>
+      <w:proofErr w:type="spellStart"/>
+      <w:r>
+        <w:rPr>
+          <w:rFonts w:ascii="Times New Roman" w:eastAsia="Times New Roman" w:hAnsi="Times New Roman" w:cs="Times New Roman"/>
+          <w:kern w:val="0"/>
+          <w14:ligatures w14:val="none"/>
+        </w:rPr>
+        <w:t>HolySword</w:t>
+      </w:r>
+      <w:proofErr w:type="spellEnd"/>
+      <w:r>
+        <w:rPr>
+          <w:rFonts w:ascii="Times New Roman" w:eastAsia="Times New Roman" w:hAnsi="Times New Roman" w:cs="Times New Roman"/>
+          <w:kern w:val="0"/>
+          <w14:ligatures w14:val="none"/>
+        </w:rPr>
+        <w:t>)</w:t>
       </w:r>
       <w:r>
         <w:rPr>
@@ -4063,6 +4221,7 @@
         </w:rPr>
         <w:t xml:space="preserve"> </w:t>
       </w:r>
+      <w:proofErr w:type="spellStart"/>
       <w:r>
         <w:rPr>
           <w:rFonts w:ascii="Courier New" w:eastAsia="Times New Roman" w:hAnsi="Courier New" w:cs="Courier New"/>
@@ -4081,6 +4240,7 @@
         </w:rPr>
         <w:t>으로</w:t>
       </w:r>
+      <w:proofErr w:type="spellEnd"/>
       <w:r>
         <w:rPr>
           <w:rFonts w:ascii="Times New Roman" w:eastAsia="Times New Roman" w:hAnsi="Times New Roman" w:cs="Times New Roman"/>
@@ -4151,6 +4311,7 @@
         </w:rPr>
         <w:t xml:space="preserve"> UI(</w:t>
       </w:r>
+      <w:proofErr w:type="spellStart"/>
       <w:r>
         <w:rPr>
           <w:rFonts w:ascii="Batang" w:eastAsia="Batang" w:hAnsi="Batang" w:cs="Batang" w:hint="eastAsia"/>
@@ -4159,6 +4320,7 @@
         </w:rPr>
         <w:t>버프창</w:t>
       </w:r>
+      <w:proofErr w:type="spellEnd"/>
       <w:r>
         <w:rPr>
           <w:rFonts w:ascii="Times New Roman" w:eastAsia="Times New Roman" w:hAnsi="Times New Roman" w:cs="Times New Roman"/>
@@ -4289,6 +4451,13 @@
           <w14:ligatures w14:val="none"/>
         </w:rPr>
       </w:pPr>
+      <w:r>
+        <w:rPr>
+          <w:rFonts w:ascii="Times New Roman" w:eastAsia="Times New Roman" w:hAnsi="Times New Roman" w:cs="Times New Roman"/>
+          <w:noProof/>
+          <w:kern w:val="0"/>
+        </w:rPr>
+      </w:r>
       <w:r>
         <w:rPr>
           <w:rFonts w:ascii="Times New Roman" w:eastAsia="Times New Roman" w:hAnsi="Times New Roman" w:cs="Times New Roman"/>
@@ -4760,6 +4929,7 @@
         </w:rPr>
         <w:t xml:space="preserve"> </w:t>
       </w:r>
+      <w:proofErr w:type="spellStart"/>
       <w:r>
         <w:rPr>
           <w:rFonts w:ascii="Batang" w:eastAsia="Batang" w:hAnsi="Batang" w:cs="Batang" w:hint="eastAsia"/>
@@ -4768,6 +4938,7 @@
         </w:rPr>
         <w:t>패널티를</w:t>
       </w:r>
+      <w:proofErr w:type="spellEnd"/>
       <w:r>
         <w:rPr>
           <w:rFonts w:ascii="Times New Roman" w:eastAsia="Times New Roman" w:hAnsi="Times New Roman" w:cs="Times New Roman"/>
@@ -5076,8 +5247,15 @@
           <w:noProof/>
           <w:kern w:val="0"/>
         </w:rPr>
+      </w:r>
+      <w:r>
+        <w:rPr>
+          <w:rFonts w:ascii="Times New Roman" w:eastAsia="Times New Roman" w:hAnsi="Times New Roman" w:cs="Times New Roman"/>
+          <w:noProof/>
+          <w:kern w:val="0"/>
+        </w:rPr>
         <w:pict w14:anchorId="001F8BC3">
-          <v:rect id="_x0000_i1030" alt="" style="width:468pt;height:.05pt;mso-width-percent:0;mso-height-percent:0;mso-width-percent:0;mso-height-percent:0" o:hralign="center" o:hrstd="t" o:hr="t" fillcolor="#a0a0a0" stroked="f"/>
+          <v:rect id="_x0000_i1032" alt="" style="width:468pt;height:.05pt;mso-width-percent:0;mso-height-percent:0;mso-width-percent:0;mso-height-percent:0" o:hralign="center" o:hrstd="t" o:hr="t" fillcolor="#a0a0a0" stroked="f"/>
         </w:pict>
       </w:r>
     </w:p>
@@ -5258,8 +5436,15 @@
           <w:noProof/>
           <w:kern w:val="0"/>
         </w:rPr>
+      </w:r>
+      <w:r>
+        <w:rPr>
+          <w:rFonts w:ascii="Times New Roman" w:eastAsia="Times New Roman" w:hAnsi="Times New Roman" w:cs="Times New Roman"/>
+          <w:noProof/>
+          <w:kern w:val="0"/>
+        </w:rPr>
         <w:pict w14:anchorId="7540E11B">
-          <v:rect id="_x0000_i1029" alt="" style="width:468pt;height:.05pt;mso-width-percent:0;mso-height-percent:0;mso-width-percent:0;mso-height-percent:0" o:hralign="center" o:hrstd="t" o:hr="t" fillcolor="#a0a0a0" stroked="f"/>
+          <v:rect id="_x0000_i1033" alt="" style="width:468pt;height:.05pt;mso-width-percent:0;mso-height-percent:0;mso-width-percent:0;mso-height-percent:0" o:hralign="center" o:hrstd="t" o:hr="t" fillcolor="#a0a0a0" stroked="f"/>
         </w:pict>
       </w:r>
     </w:p>
@@ -5381,8 +5566,15 @@
           <w:noProof/>
           <w:kern w:val="0"/>
         </w:rPr>
+      </w:r>
+      <w:r>
+        <w:rPr>
+          <w:rFonts w:ascii="Times New Roman" w:eastAsia="Times New Roman" w:hAnsi="Times New Roman" w:cs="Times New Roman"/>
+          <w:noProof/>
+          <w:kern w:val="0"/>
+        </w:rPr>
         <w:pict w14:anchorId="2C4AB51A">
-          <v:rect id="_x0000_i1028" alt="" style="width:468pt;height:.05pt;mso-width-percent:0;mso-height-percent:0;mso-width-percent:0;mso-height-percent:0" o:hralign="center" o:hrstd="t" o:hr="t" fillcolor="#a0a0a0" stroked="f"/>
+          <v:rect id="_x0000_i1034" alt="" style="width:468pt;height:.05pt;mso-width-percent:0;mso-height-percent:0;mso-width-percent:0;mso-height-percent:0" o:hralign="center" o:hrstd="t" o:hr="t" fillcolor="#a0a0a0" stroked="f"/>
         </w:pict>
       </w:r>
     </w:p>
@@ -5528,8 +5720,15 @@
           <w:noProof/>
           <w:kern w:val="0"/>
         </w:rPr>
+      </w:r>
+      <w:r>
+        <w:rPr>
+          <w:rFonts w:ascii="Times New Roman" w:eastAsia="Times New Roman" w:hAnsi="Times New Roman" w:cs="Times New Roman"/>
+          <w:noProof/>
+          <w:kern w:val="0"/>
+        </w:rPr>
         <w:pict w14:anchorId="3AD3B7B2">
-          <v:rect id="_x0000_i1027" alt="" style="width:468pt;height:.05pt;mso-width-percent:0;mso-height-percent:0;mso-width-percent:0;mso-height-percent:0" o:hralign="center" o:hrstd="t" o:hr="t" fillcolor="#a0a0a0" stroked="f"/>
+          <v:rect id="_x0000_i1035" alt="" style="width:468pt;height:.05pt;mso-width-percent:0;mso-height-percent:0;mso-width-percent:0;mso-height-percent:0" o:hralign="center" o:hrstd="t" o:hr="t" fillcolor="#a0a0a0" stroked="f"/>
         </w:pict>
       </w:r>
     </w:p>
@@ -5625,13 +5824,23 @@
           <w14:ligatures w14:val="none"/>
         </w:rPr>
       </w:pPr>
-      <w:r>
-        <w:rPr>
-          <w:rFonts w:ascii="Times New Roman" w:eastAsia="Times New Roman" w:hAnsi="Times New Roman" w:cs="Times New Roman"/>
-          <w:kern w:val="0"/>
-          <w14:ligatures w14:val="none"/>
-        </w:rPr>
-        <w:t>Grants additional defensive bonuses</w:t>
+      <w:proofErr w:type="gramStart"/>
+      <w:r>
+        <w:rPr>
+          <w:rFonts w:ascii="Times New Roman" w:eastAsia="Times New Roman" w:hAnsi="Times New Roman" w:cs="Times New Roman"/>
+          <w:kern w:val="0"/>
+          <w14:ligatures w14:val="none"/>
+        </w:rPr>
+        <w:t>Grants</w:t>
+      </w:r>
+      <w:proofErr w:type="gramEnd"/>
+      <w:r>
+        <w:rPr>
+          <w:rFonts w:ascii="Times New Roman" w:eastAsia="Times New Roman" w:hAnsi="Times New Roman" w:cs="Times New Roman"/>
+          <w:kern w:val="0"/>
+          <w14:ligatures w14:val="none"/>
+        </w:rPr>
+        <w:t xml:space="preserve"> additional defensive bonuses</w:t>
       </w:r>
     </w:p>
     <w:p>
@@ -5671,8 +5880,15 @@
           <w:noProof/>
           <w:kern w:val="0"/>
         </w:rPr>
+      </w:r>
+      <w:r>
+        <w:rPr>
+          <w:rFonts w:ascii="Times New Roman" w:eastAsia="Times New Roman" w:hAnsi="Times New Roman" w:cs="Times New Roman"/>
+          <w:noProof/>
+          <w:kern w:val="0"/>
+        </w:rPr>
         <w:pict w14:anchorId="60A0ABB4">
-          <v:rect id="_x0000_i1026" alt="" style="width:468pt;height:.05pt;mso-width-percent:0;mso-height-percent:0;mso-width-percent:0;mso-height-percent:0" o:hralign="center" o:hrstd="t" o:hr="t" fillcolor="#a0a0a0" stroked="f"/>
+          <v:rect id="_x0000_i1036" alt="" style="width:468pt;height:.05pt;mso-width-percent:0;mso-height-percent:0;mso-width-percent:0;mso-height-percent:0" o:hralign="center" o:hrstd="t" o:hr="t" fillcolor="#a0a0a0" stroked="f"/>
         </w:pict>
       </w:r>
     </w:p>
@@ -5706,7 +5922,29 @@
           <w:kern w:val="0"/>
           <w14:ligatures w14:val="none"/>
         </w:rPr>
-        <w:t xml:space="preserve"> Saintess Prayer</w:t>
+        <w:t xml:space="preserve"> </w:t>
+      </w:r>
+      <w:proofErr w:type="spellStart"/>
+      <w:r>
+        <w:rPr>
+          <w:rFonts w:ascii="Times New Roman" w:eastAsia="Times New Roman" w:hAnsi="Times New Roman" w:cs="Times New Roman"/>
+          <w:b/>
+          <w:bCs/>
+          <w:kern w:val="0"/>
+          <w14:ligatures w14:val="none"/>
+        </w:rPr>
+        <w:t>Saintess</w:t>
+      </w:r>
+      <w:proofErr w:type="spellEnd"/>
+      <w:r>
+        <w:rPr>
+          <w:rFonts w:ascii="Times New Roman" w:eastAsia="Times New Roman" w:hAnsi="Times New Roman" w:cs="Times New Roman"/>
+          <w:b/>
+          <w:bCs/>
+          <w:kern w:val="0"/>
+          <w14:ligatures w14:val="none"/>
+        </w:rPr>
+        <w:t xml:space="preserve"> Prayer</w:t>
       </w:r>
     </w:p>
     <w:p>
@@ -5795,8 +6033,15 @@
           <w:noProof/>
           <w:kern w:val="0"/>
         </w:rPr>
+      </w:r>
+      <w:r>
+        <w:rPr>
+          <w:rFonts w:ascii="Times New Roman" w:eastAsia="Times New Roman" w:hAnsi="Times New Roman" w:cs="Times New Roman"/>
+          <w:noProof/>
+          <w:kern w:val="0"/>
+        </w:rPr>
         <w:pict w14:anchorId="462C9754">
-          <v:rect id="_x0000_i1025" alt="" style="width:468pt;height:.05pt;mso-width-percent:0;mso-height-percent:0;mso-width-percent:0;mso-height-percent:0" o:hralign="center" o:hrstd="t" o:hr="t" fillcolor="#a0a0a0" stroked="f"/>
+          <v:rect id="_x0000_i1037" alt="" style="width:468pt;height:.05pt;mso-width-percent:0;mso-height-percent:0;mso-width-percent:0;mso-height-percent:0" o:hralign="center" o:hrstd="t" o:hr="t" fillcolor="#a0a0a0" stroked="f"/>
         </w:pict>
       </w:r>
     </w:p>

</xml_diff>